<commit_message>
Added the HW3 docs updated
</commit_message>
<xml_diff>
--- a/HW3/HW3.docx
+++ b/HW3/HW3.docx
@@ -1786,12 +1786,12 @@
           <wp:inline distB="114300" distT="114300" distL="114300" distR="114300">
             <wp:extent cx="1042988" cy="768092"/>
             <wp:effectExtent b="0" l="0" r="0" t="0"/>
-            <wp:docPr id="15" name="image7.png"/>
+            <wp:docPr id="15" name="image14.png"/>
             <a:graphic>
               <a:graphicData uri="http://schemas.openxmlformats.org/drawingml/2006/picture">
                 <pic:pic>
                   <pic:nvPicPr>
-                    <pic:cNvPr id="0" name="image7.png"/>
+                    <pic:cNvPr id="0" name="image14.png"/>
                     <pic:cNvPicPr preferRelativeResize="0"/>
                   </pic:nvPicPr>
                   <pic:blipFill>
@@ -2209,12 +2209,12 @@
           <wp:inline distB="114300" distT="114300" distL="114300" distR="114300">
             <wp:extent cx="1471613" cy="730356"/>
             <wp:effectExtent b="0" l="0" r="0" t="0"/>
-            <wp:docPr id="10" name="image2.png"/>
+            <wp:docPr id="10" name="image12.png"/>
             <a:graphic>
               <a:graphicData uri="http://schemas.openxmlformats.org/drawingml/2006/picture">
                 <pic:pic>
                   <pic:nvPicPr>
-                    <pic:cNvPr id="0" name="image2.png"/>
+                    <pic:cNvPr id="0" name="image12.png"/>
                     <pic:cNvPicPr preferRelativeResize="0"/>
                   </pic:nvPicPr>
                   <pic:blipFill>
@@ -2326,12 +2326,12 @@
           <wp:inline distB="114300" distT="114300" distL="114300" distR="114300">
             <wp:extent cx="3405188" cy="672930"/>
             <wp:effectExtent b="0" l="0" r="0" t="0"/>
-            <wp:docPr id="1" name="image4.png"/>
+            <wp:docPr id="1" name="image1.png"/>
             <a:graphic>
               <a:graphicData uri="http://schemas.openxmlformats.org/drawingml/2006/picture">
                 <pic:pic>
                   <pic:nvPicPr>
-                    <pic:cNvPr id="0" name="image4.png"/>
+                    <pic:cNvPr id="0" name="image1.png"/>
                     <pic:cNvPicPr preferRelativeResize="0"/>
                   </pic:nvPicPr>
                   <pic:blipFill>
@@ -2811,12 +2811,12 @@
           <wp:inline distB="114300" distT="114300" distL="114300" distR="114300">
             <wp:extent cx="4300538" cy="635794"/>
             <wp:effectExtent b="0" l="0" r="0" t="0"/>
-            <wp:docPr id="4" name="image1.png"/>
+            <wp:docPr id="4" name="image4.png"/>
             <a:graphic>
               <a:graphicData uri="http://schemas.openxmlformats.org/drawingml/2006/picture">
                 <pic:pic>
                   <pic:nvPicPr>
-                    <pic:cNvPr id="0" name="image1.png"/>
+                    <pic:cNvPr id="0" name="image4.png"/>
                     <pic:cNvPicPr preferRelativeResize="0"/>
                   </pic:nvPicPr>
                   <pic:blipFill>
@@ -2881,12 +2881,12 @@
           <wp:inline distB="114300" distT="114300" distL="114300" distR="114300">
             <wp:extent cx="2030250" cy="575374"/>
             <wp:effectExtent b="0" l="0" r="0" t="0"/>
-            <wp:docPr id="7" name="image10.png"/>
+            <wp:docPr id="7" name="image7.png"/>
             <a:graphic>
               <a:graphicData uri="http://schemas.openxmlformats.org/drawingml/2006/picture">
                 <pic:pic>
                   <pic:nvPicPr>
-                    <pic:cNvPr id="0" name="image10.png"/>
+                    <pic:cNvPr id="0" name="image7.png"/>
                     <pic:cNvPicPr preferRelativeResize="0"/>
                   </pic:nvPicPr>
                   <pic:blipFill>
@@ -2951,12 +2951,12 @@
           <wp:inline distB="114300" distT="114300" distL="114300" distR="114300">
             <wp:extent cx="3100388" cy="358599"/>
             <wp:effectExtent b="0" l="0" r="0" t="0"/>
-            <wp:docPr id="12" name="image13.png"/>
+            <wp:docPr id="12" name="image15.png"/>
             <a:graphic>
               <a:graphicData uri="http://schemas.openxmlformats.org/drawingml/2006/picture">
                 <pic:pic>
                   <pic:nvPicPr>
-                    <pic:cNvPr id="0" name="image13.png"/>
+                    <pic:cNvPr id="0" name="image15.png"/>
                     <pic:cNvPicPr preferRelativeResize="0"/>
                   </pic:nvPicPr>
                   <pic:blipFill>
@@ -3185,12 +3185,12 @@
           <wp:inline distB="114300" distT="114300" distL="114300" distR="114300">
             <wp:extent cx="4061375" cy="792635"/>
             <wp:effectExtent b="0" l="0" r="0" t="0"/>
-            <wp:docPr id="11" name="image14.png"/>
+            <wp:docPr id="11" name="image13.png"/>
             <a:graphic>
               <a:graphicData uri="http://schemas.openxmlformats.org/drawingml/2006/picture">
                 <pic:pic>
                   <pic:nvPicPr>
-                    <pic:cNvPr id="0" name="image14.png"/>
+                    <pic:cNvPr id="0" name="image13.png"/>
                     <pic:cNvPicPr preferRelativeResize="0"/>
                   </pic:nvPicPr>
                   <pic:blipFill>
@@ -3613,12 +3613,12 @@
           <wp:inline distB="114300" distT="114300" distL="114300" distR="114300">
             <wp:extent cx="4692471" cy="569021"/>
             <wp:effectExtent b="0" l="0" r="0" t="0"/>
-            <wp:docPr id="9" name="image12.png"/>
+            <wp:docPr id="9" name="image9.png"/>
             <a:graphic>
               <a:graphicData uri="http://schemas.openxmlformats.org/drawingml/2006/picture">
                 <pic:pic>
                   <pic:nvPicPr>
-                    <pic:cNvPr id="0" name="image12.png"/>
+                    <pic:cNvPr id="0" name="image9.png"/>
                     <pic:cNvPicPr preferRelativeResize="0"/>
                   </pic:nvPicPr>
                   <pic:blipFill>
@@ -3683,12 +3683,12 @@
           <wp:inline distB="114300" distT="114300" distL="114300" distR="114300">
             <wp:extent cx="2144340" cy="632756"/>
             <wp:effectExtent b="0" l="0" r="0" t="0"/>
-            <wp:docPr id="2" name="image15.png"/>
+            <wp:docPr id="2" name="image3.png"/>
             <a:graphic>
               <a:graphicData uri="http://schemas.openxmlformats.org/drawingml/2006/picture">
                 <pic:pic>
                   <pic:nvPicPr>
-                    <pic:cNvPr id="0" name="image15.png"/>
+                    <pic:cNvPr id="0" name="image3.png"/>
                     <pic:cNvPicPr preferRelativeResize="0"/>
                   </pic:nvPicPr>
                   <pic:blipFill>
@@ -3753,12 +3753,12 @@
           <wp:inline distB="114300" distT="114300" distL="114300" distR="114300">
             <wp:extent cx="3249450" cy="460262"/>
             <wp:effectExtent b="0" l="0" r="0" t="0"/>
-            <wp:docPr id="3" name="image9.png"/>
+            <wp:docPr id="3" name="image2.png"/>
             <a:graphic>
               <a:graphicData uri="http://schemas.openxmlformats.org/drawingml/2006/picture">
                 <pic:pic>
                   <pic:nvPicPr>
-                    <pic:cNvPr id="0" name="image9.png"/>
+                    <pic:cNvPr id="0" name="image2.png"/>
                     <pic:cNvPicPr preferRelativeResize="0"/>
                   </pic:nvPicPr>
                   <pic:blipFill>
@@ -5186,12 +5186,14 @@
       <w:pPr>
         <w:spacing w:after="240" w:before="240" w:lineRule="auto"/>
         <w:rPr>
+          <w:b w:val="1"/>
           <w:sz w:val="32"/>
           <w:szCs w:val="32"/>
         </w:rPr>
       </w:pPr>
       <w:r>
         <w:rPr>
+          <w:b w:val="1"/>
           <w:sz w:val="32"/>
           <w:szCs w:val="32"/>
           <w:rtl w:val="0"/>
@@ -5244,12 +5246,12 @@
           <wp:inline distB="114300" distT="114300" distL="114300" distR="114300">
             <wp:extent cx="5731200" cy="2273300"/>
             <wp:effectExtent b="0" l="0" r="0" t="0"/>
-            <wp:docPr id="13" name="image8.png"/>
+            <wp:docPr id="13" name="image10.png"/>
             <a:graphic>
               <a:graphicData uri="http://schemas.openxmlformats.org/drawingml/2006/picture">
                 <pic:pic>
                   <pic:nvPicPr>
-                    <pic:cNvPr id="0" name="image8.png"/>
+                    <pic:cNvPr id="0" name="image10.png"/>
                     <pic:cNvPicPr preferRelativeResize="0"/>
                   </pic:nvPicPr>
                   <pic:blipFill>
@@ -5311,12 +5313,12 @@
           <wp:inline distB="114300" distT="114300" distL="114300" distR="114300">
             <wp:extent cx="5731200" cy="3606800"/>
             <wp:effectExtent b="0" l="0" r="0" t="0"/>
-            <wp:docPr id="8" name="image3.png"/>
+            <wp:docPr id="8" name="image8.png"/>
             <a:graphic>
               <a:graphicData uri="http://schemas.openxmlformats.org/drawingml/2006/picture">
                 <pic:pic>
                   <pic:nvPicPr>
-                    <pic:cNvPr id="0" name="image3.png"/>
+                    <pic:cNvPr id="0" name="image8.png"/>
                     <pic:cNvPicPr preferRelativeResize="0"/>
                   </pic:nvPicPr>
                   <pic:blipFill>
@@ -5372,12 +5374,14 @@
       <w:pPr>
         <w:spacing w:after="240" w:before="240" w:lineRule="auto"/>
         <w:rPr>
+          <w:b w:val="1"/>
           <w:sz w:val="32"/>
           <w:szCs w:val="32"/>
         </w:rPr>
       </w:pPr>
       <w:r>
         <w:rPr>
+          <w:b w:val="1"/>
           <w:sz w:val="32"/>
           <w:szCs w:val="32"/>
           <w:rtl w:val="0"/>
@@ -5451,7 +5455,7 @@
         <w:rPr>
           <w:rtl w:val="0"/>
         </w:rPr>
-        <w:t xml:space="preserve">we can't calculate Recall because we use an API that returns all relevant definitions, so we return all definitions but we only show the top 10 definitions using our scoring system, even though we show the top 10 we have essentially returned all the definitions which is why it is 100%.</w:t>
+        <w:t xml:space="preserve">we can't calculate Recall because we use an API that returns all relevant definitions, so we return all definitions but we only show the top 10 definitions using our scoring system, even though we show the top 10 we have essentially returned all the definitions which is why it is 100%, we are also not able to suggest a modified query for the fact that our website is a dictionary website, so we need to assume that the person inputted the correct query and we cant mess with it.</w:t>
       </w:r>
       <w:r>
         <w:rPr>

</xml_diff>